<commit_message>
Oscilloscope converted to App Designer
</commit_message>
<xml_diff>
--- a/04 Crayfish/ Documents/Crayfish Guide.docx
+++ b/04 Crayfish/ Documents/Crayfish Guide.docx
@@ -2405,40 +2405,78 @@
           <w:sz w:val="20"/>
           <w:szCs w:val="20"/>
         </w:rPr>
-        <w:t>” button allows you to plot a new single spike.  The “</w:t>
-      </w:r>
-      <w:r>
-        <w:rPr>
-          <w:rFonts w:ascii="Arial" w:hAnsi="Arial" w:cs="Arial"/>
-          <w:b/>
-          <w:sz w:val="20"/>
-          <w:szCs w:val="20"/>
-        </w:rPr>
-        <w:t>Single Trace</w:t>
-      </w:r>
-      <w:r>
-        <w:rPr>
-          <w:rFonts w:ascii="Arial" w:hAnsi="Arial" w:cs="Arial"/>
-          <w:sz w:val="20"/>
-          <w:szCs w:val="20"/>
-        </w:rPr>
-        <w:t>” will stop data collection after one complete trace has bee</w:t>
-      </w:r>
-      <w:r>
-        <w:rPr>
-          <w:rFonts w:ascii="Arial" w:hAnsi="Arial" w:cs="Arial"/>
-          <w:sz w:val="20"/>
-          <w:szCs w:val="20"/>
-        </w:rPr>
-        <w:t>n collected in the upper plot.</w:t>
-      </w:r>
-      <w:r>
-        <w:rPr>
-          <w:rFonts w:ascii="Arial" w:hAnsi="Arial" w:cs="Arial"/>
-          <w:sz w:val="20"/>
-          <w:szCs w:val="20"/>
-        </w:rPr>
-        <w:t xml:space="preserve"> This is useful if you want the program to stop with a full trace showing.</w:t>
+        <w:t xml:space="preserve">” button allows you to plot a new single spike.  </w:t>
+      </w:r>
+      <w:r>
+        <w:rPr>
+          <w:rFonts w:ascii="Arial" w:hAnsi="Arial" w:cs="Arial"/>
+          <w:sz w:val="20"/>
+          <w:szCs w:val="20"/>
+        </w:rPr>
+        <w:t>When you stop the program running with the</w:t>
+      </w:r>
+      <w:r>
+        <w:rPr>
+          <w:rFonts w:ascii="Arial" w:hAnsi="Arial" w:cs="Arial"/>
+          <w:sz w:val="20"/>
+          <w:szCs w:val="20"/>
+        </w:rPr>
+        <w:t xml:space="preserve"> “</w:t>
+      </w:r>
+      <w:r>
+        <w:rPr>
+          <w:rFonts w:ascii="Arial" w:hAnsi="Arial" w:cs="Arial"/>
+          <w:b/>
+          <w:sz w:val="20"/>
+          <w:szCs w:val="20"/>
+        </w:rPr>
+        <w:t>Stop</w:t>
+      </w:r>
+      <w:r>
+        <w:rPr>
+          <w:rFonts w:ascii="Arial" w:hAnsi="Arial" w:cs="Arial"/>
+          <w:sz w:val="20"/>
+          <w:szCs w:val="20"/>
+        </w:rPr>
+        <w:t xml:space="preserve">” </w:t>
+      </w:r>
+      <w:r>
+        <w:rPr>
+          <w:rFonts w:ascii="Arial" w:hAnsi="Arial" w:cs="Arial"/>
+          <w:sz w:val="20"/>
+          <w:szCs w:val="20"/>
+        </w:rPr>
+        <w:t xml:space="preserve">button, it will continue collecting data until the trace display is filled.  This allows you to easily save a complete trace. If you want the program to stop immediately, press the button while it displays </w:t>
+      </w:r>
+      <w:r>
+        <w:rPr>
+          <w:rFonts w:ascii="Arial" w:hAnsi="Arial" w:cs="Arial"/>
+          <w:b/>
+          <w:bCs/>
+          <w:sz w:val="20"/>
+          <w:szCs w:val="20"/>
+        </w:rPr>
+        <w:t>“</w:t>
+      </w:r>
+      <w:r>
+        <w:rPr>
+          <w:rFonts w:ascii="Arial" w:hAnsi="Arial" w:cs="Arial"/>
+          <w:b/>
+          <w:bCs/>
+          <w:sz w:val="20"/>
+          <w:szCs w:val="20"/>
+        </w:rPr>
+        <w:t>Stopping”</w:t>
+      </w:r>
+      <w:bookmarkStart w:id="0" w:name="_GoBack"/>
+      <w:bookmarkEnd w:id="0"/>
+      <w:r>
+        <w:rPr>
+          <w:rFonts w:ascii="Arial" w:hAnsi="Arial" w:cs="Arial"/>
+          <w:sz w:val="20"/>
+          <w:szCs w:val="20"/>
+        </w:rPr>
+        <w:t>.</w:t>
       </w:r>
     </w:p>
     <w:p>
@@ -2755,8 +2793,6 @@
           <w:szCs w:val="20"/>
         </w:rPr>
       </w:pPr>
-      <w:bookmarkStart w:id="0" w:name="_GoBack"/>
-      <w:bookmarkEnd w:id="0"/>
     </w:p>
     <w:sectPr>
       <w:headerReference w:type="default" r:id="rId9"/>

</xml_diff>